<commit_message>
fixed manual book and add interface
</commit_message>
<xml_diff>
--- a/modules/video/assets/manual/mod-video-album_CP.docx
+++ b/modules/video/assets/manual/mod-video-album_CP.docx
@@ -7,12 +7,12 @@
         <w:pStyle w:val="Heading1"/>
         <w:spacing w:before="0" w:after="240"/>
       </w:pPr>
-      <w:bookmarkStart w:id="0" w:name="_Toc463254369"/>
-      <w:bookmarkStart w:id="1" w:name="_Toc484602828"/>
+      <w:bookmarkStart w:id="0" w:name="_Toc484602828"/>
+      <w:bookmarkStart w:id="1" w:name="_Toc463254369"/>
       <w:r>
         <w:t>DAFTAR ISI</w:t>
       </w:r>
-      <w:bookmarkEnd w:id="1"/>
+      <w:bookmarkEnd w:id="0"/>
     </w:p>
     <w:p>
       <w:pPr>
@@ -722,7 +722,7 @@
             <w:noProof/>
             <w:webHidden/>
           </w:rPr>
-          <w:t>17</w:t>
+          <w:t>16</w:t>
         </w:r>
         <w:r>
           <w:rPr>
@@ -793,7 +793,7 @@
             <w:noProof/>
             <w:webHidden/>
           </w:rPr>
-          <w:t>21</w:t>
+          <w:t>20</w:t>
         </w:r>
         <w:r>
           <w:rPr>
@@ -1112,7 +1112,7 @@
             <w:noProof/>
             <w:webHidden/>
           </w:rPr>
-          <w:t>13</w:t>
+          <w:t>12</w:t>
         </w:r>
         <w:r>
           <w:rPr>
@@ -1183,7 +1183,7 @@
             <w:noProof/>
             <w:webHidden/>
           </w:rPr>
-          <w:t>16</w:t>
+          <w:t>15</w:t>
         </w:r>
         <w:r>
           <w:rPr>
@@ -1254,7 +1254,7 @@
             <w:noProof/>
             <w:webHidden/>
           </w:rPr>
-          <w:t>18</w:t>
+          <w:t>17</w:t>
         </w:r>
         <w:r>
           <w:rPr>
@@ -1436,7 +1436,7 @@
             <w:noProof/>
             <w:webHidden/>
           </w:rPr>
-          <w:t>12</w:t>
+          <w:t>11</w:t>
         </w:r>
         <w:r>
           <w:rPr>
@@ -1507,7 +1507,7 @@
             <w:noProof/>
             <w:webHidden/>
           </w:rPr>
-          <w:t>14</w:t>
+          <w:t>13</w:t>
         </w:r>
         <w:r>
           <w:rPr>
@@ -1649,7 +1649,7 @@
             <w:noProof/>
             <w:webHidden/>
           </w:rPr>
-          <w:t>17</w:t>
+          <w:t>16</w:t>
         </w:r>
         <w:r>
           <w:rPr>
@@ -1720,7 +1720,7 @@
             <w:noProof/>
             <w:webHidden/>
           </w:rPr>
-          <w:t>19</w:t>
+          <w:t>18</w:t>
         </w:r>
         <w:r>
           <w:rPr>
@@ -1791,7 +1791,7 @@
             <w:noProof/>
             <w:webHidden/>
           </w:rPr>
-          <w:t>20</w:t>
+          <w:t>19</w:t>
         </w:r>
         <w:r>
           <w:rPr>
@@ -1862,7 +1862,7 @@
             <w:noProof/>
             <w:webHidden/>
           </w:rPr>
-          <w:t>21</w:t>
+          <w:t>20</w:t>
         </w:r>
         <w:r>
           <w:rPr>
@@ -1933,7 +1933,7 @@
             <w:noProof/>
             <w:webHidden/>
           </w:rPr>
-          <w:t>24</w:t>
+          <w:t>22</w:t>
         </w:r>
         <w:r>
           <w:rPr>
@@ -1965,8 +1965,6 @@
           <w:szCs w:val="32"/>
         </w:rPr>
       </w:pPr>
-      <w:bookmarkStart w:id="4" w:name="_GoBack"/>
-      <w:bookmarkEnd w:id="4"/>
     </w:p>
     <w:p>
       <w:pPr>
@@ -1988,16 +1986,16 @@
         <w:pStyle w:val="Heading1"/>
         <w:spacing w:before="0"/>
       </w:pPr>
-      <w:bookmarkStart w:id="5" w:name="_Toc463278327"/>
-      <w:bookmarkStart w:id="6" w:name="_Toc484578974"/>
-      <w:bookmarkStart w:id="7" w:name="_Toc484602831"/>
+      <w:bookmarkStart w:id="4" w:name="_Toc463278327"/>
+      <w:bookmarkStart w:id="5" w:name="_Toc484578974"/>
+      <w:bookmarkStart w:id="6" w:name="_Toc484602831"/>
       <w:r>
         <w:lastRenderedPageBreak/>
         <w:t>Navigation</w:t>
       </w:r>
+      <w:bookmarkEnd w:id="4"/>
       <w:bookmarkEnd w:id="5"/>
       <w:bookmarkEnd w:id="6"/>
-      <w:bookmarkEnd w:id="7"/>
     </w:p>
     <w:p>
       <w:pPr>
@@ -2182,11 +2180,11 @@
         <w:ind w:left="284" w:hanging="284"/>
         <w:contextualSpacing w:val="0"/>
       </w:pPr>
-      <w:bookmarkStart w:id="8" w:name="_Toc463278329"/>
+      <w:bookmarkStart w:id="7" w:name="_Toc463278329"/>
       <w:r>
         <w:t xml:space="preserve">Menu Turunan </w:t>
       </w:r>
-      <w:bookmarkEnd w:id="8"/>
+      <w:bookmarkEnd w:id="7"/>
     </w:p>
     <w:p>
       <w:pPr>
@@ -2215,11 +2213,11 @@
         <w:ind w:left="284" w:hanging="284"/>
         <w:contextualSpacing w:val="0"/>
       </w:pPr>
-      <w:bookmarkStart w:id="9" w:name="_Toc463278330"/>
+      <w:bookmarkStart w:id="8" w:name="_Toc463278330"/>
       <w:r>
         <w:t>Menu Konten</w:t>
       </w:r>
-      <w:bookmarkEnd w:id="9"/>
+      <w:bookmarkEnd w:id="8"/>
     </w:p>
     <w:p>
       <w:pPr>
@@ -2616,68 +2614,68 @@
       <w:pPr>
         <w:pStyle w:val="Heading1"/>
       </w:pPr>
-      <w:bookmarkStart w:id="10" w:name="_Toc484602832"/>
+      <w:bookmarkStart w:id="9" w:name="_Toc484602832"/>
       <w:r>
         <w:lastRenderedPageBreak/>
         <w:t>Video Feeder</w:t>
       </w:r>
+      <w:bookmarkEnd w:id="9"/>
+    </w:p>
+    <w:bookmarkEnd w:id="1"/>
+    <w:p>
+      <w:pPr>
+        <w:ind w:firstLine="709"/>
+      </w:pPr>
+      <w:r>
+        <w:t>Module ini dapat</w:t>
+      </w:r>
+      <w:r>
+        <w:t xml:space="preserve"> Anda gunakan untuk mengelola segala hal tentang </w:t>
+      </w:r>
+      <w:r>
+        <w:t xml:space="preserve">fitur yang berhubungan dengan </w:t>
+      </w:r>
+      <w:r>
+        <w:rPr>
+          <w:i/>
+        </w:rPr>
+        <w:t>album video</w:t>
+      </w:r>
+      <w:r>
+        <w:t xml:space="preserve">. </w:t>
+      </w:r>
+      <w:r>
+        <w:t xml:space="preserve">Anda </w:t>
+      </w:r>
+      <w:r>
+        <w:t xml:space="preserve">dapat melakukan kelola terhadap konten seperti menambahkan, memperbarui atau menghapus konten </w:t>
+      </w:r>
+      <w:r>
+        <w:t>album</w:t>
+      </w:r>
+      <w:r>
+        <w:t xml:space="preserve"> video dan juga melakukan pengaturan-pengaturan untuk dapat mengoptimalkan </w:t>
+      </w:r>
+      <w:r>
+        <w:t xml:space="preserve">module </w:t>
+      </w:r>
+      <w:r>
+        <w:t xml:space="preserve">album video </w:t>
+      </w:r>
+      <w:r>
+        <w:t>ini.</w:t>
+      </w:r>
+    </w:p>
+    <w:p>
+      <w:pPr>
+        <w:pStyle w:val="Heading2"/>
+      </w:pPr>
+      <w:bookmarkStart w:id="10" w:name="_Toc484602833"/>
+      <w:bookmarkStart w:id="11" w:name="_Toc463254370"/>
+      <w:r>
+        <w:t>Menu Permissions</w:t>
+      </w:r>
       <w:bookmarkEnd w:id="10"/>
-    </w:p>
-    <w:bookmarkEnd w:id="0"/>
-    <w:p>
-      <w:pPr>
-        <w:ind w:firstLine="709"/>
-      </w:pPr>
-      <w:r>
-        <w:t>Module ini dapat</w:t>
-      </w:r>
-      <w:r>
-        <w:t xml:space="preserve"> Anda gunakan untuk mengelola segala hal tentang </w:t>
-      </w:r>
-      <w:r>
-        <w:t xml:space="preserve">fitur yang berhubungan dengan </w:t>
-      </w:r>
-      <w:r>
-        <w:rPr>
-          <w:i/>
-        </w:rPr>
-        <w:t>album video</w:t>
-      </w:r>
-      <w:r>
-        <w:t xml:space="preserve">. </w:t>
-      </w:r>
-      <w:r>
-        <w:t xml:space="preserve">Anda </w:t>
-      </w:r>
-      <w:r>
-        <w:t xml:space="preserve">dapat melakukan kelola terhadap konten seperti menambahkan, memperbarui atau menghapus konten </w:t>
-      </w:r>
-      <w:r>
-        <w:t>album</w:t>
-      </w:r>
-      <w:r>
-        <w:t xml:space="preserve"> video dan juga melakukan pengaturan-pengaturan untuk dapat mengoptimalkan </w:t>
-      </w:r>
-      <w:r>
-        <w:t xml:space="preserve">module </w:t>
-      </w:r>
-      <w:r>
-        <w:t xml:space="preserve">album video </w:t>
-      </w:r>
-      <w:r>
-        <w:t>ini.</w:t>
-      </w:r>
-    </w:p>
-    <w:p>
-      <w:pPr>
-        <w:pStyle w:val="Heading2"/>
-      </w:pPr>
-      <w:bookmarkStart w:id="11" w:name="_Toc463254370"/>
-      <w:bookmarkStart w:id="12" w:name="_Toc484602833"/>
-      <w:r>
-        <w:t>Menu Permissions</w:t>
-      </w:r>
-      <w:bookmarkEnd w:id="12"/>
     </w:p>
     <w:p>
       <w:pPr>
@@ -2728,25 +2726,38 @@
         <w:pStyle w:val="Caption"/>
         <w:keepNext/>
       </w:pPr>
-      <w:bookmarkStart w:id="13" w:name="_Toc484602822"/>
+      <w:bookmarkStart w:id="12" w:name="_Toc484602822"/>
       <w:r>
         <w:t xml:space="preserve">Table </w:t>
       </w:r>
-      <w:fldSimple w:instr=" SEQ Table \* ARABIC ">
-        <w:r>
-          <w:rPr>
-            <w:noProof/>
-          </w:rPr>
-          <w:t>1</w:t>
-        </w:r>
-      </w:fldSimple>
+      <w:r>
+        <w:fldChar w:fldCharType="begin"/>
+      </w:r>
+      <w:r>
+        <w:instrText xml:space="preserve"> SEQ Table \* ARABIC </w:instrText>
+      </w:r>
+      <w:r>
+        <w:fldChar w:fldCharType="separate"/>
+      </w:r>
+      <w:r>
+        <w:rPr>
+          <w:noProof/>
+        </w:rPr>
+        <w:t>1</w:t>
+      </w:r>
+      <w:r>
+        <w:rPr>
+          <w:noProof/>
+        </w:rPr>
+        <w:fldChar w:fldCharType="end"/>
+      </w:r>
       <w:r>
         <w:t xml:space="preserve"> </w:t>
       </w:r>
       <w:r>
         <w:t>Menu Permissions</w:t>
       </w:r>
-      <w:bookmarkEnd w:id="13"/>
+      <w:bookmarkEnd w:id="12"/>
     </w:p>
     <w:tbl>
       <w:tblPr>
@@ -3156,7 +3167,7 @@
       <w:pPr>
         <w:pStyle w:val="Heading2"/>
       </w:pPr>
-      <w:bookmarkStart w:id="14" w:name="_Toc484602834"/>
+      <w:bookmarkStart w:id="13" w:name="_Toc484602834"/>
       <w:r>
         <w:t xml:space="preserve">View </w:t>
       </w:r>
@@ -3164,7 +3175,7 @@
       <w:r>
         <w:t>Albums</w:t>
       </w:r>
-      <w:bookmarkEnd w:id="14"/>
+      <w:bookmarkEnd w:id="13"/>
     </w:p>
     <w:p>
       <w:pPr>
@@ -3211,19 +3222,32 @@
         <w:pStyle w:val="Caption"/>
         <w:keepNext/>
       </w:pPr>
-      <w:bookmarkStart w:id="15" w:name="_Toc484602823"/>
+      <w:bookmarkStart w:id="14" w:name="_Toc484602823"/>
       <w:r>
         <w:lastRenderedPageBreak/>
         <w:t xml:space="preserve">Table </w:t>
       </w:r>
-      <w:fldSimple w:instr=" SEQ Table \* ARABIC ">
-        <w:r>
-          <w:rPr>
-            <w:noProof/>
-          </w:rPr>
-          <w:t>2</w:t>
-        </w:r>
-      </w:fldSimple>
+      <w:r>
+        <w:fldChar w:fldCharType="begin"/>
+      </w:r>
+      <w:r>
+        <w:instrText xml:space="preserve"> SEQ Table \* ARABIC </w:instrText>
+      </w:r>
+      <w:r>
+        <w:fldChar w:fldCharType="separate"/>
+      </w:r>
+      <w:r>
+        <w:rPr>
+          <w:noProof/>
+        </w:rPr>
+        <w:t>2</w:t>
+      </w:r>
+      <w:r>
+        <w:rPr>
+          <w:noProof/>
+        </w:rPr>
+        <w:fldChar w:fldCharType="end"/>
+      </w:r>
       <w:r>
         <w:t xml:space="preserve"> </w:t>
       </w:r>
@@ -3236,7 +3260,7 @@
       <w:r>
         <w:t>Manage</w:t>
       </w:r>
-      <w:bookmarkEnd w:id="15"/>
+      <w:bookmarkEnd w:id="14"/>
     </w:p>
     <w:tbl>
       <w:tblPr>
@@ -3632,10 +3656,7 @@
               <w:spacing w:line="240" w:lineRule="auto"/>
             </w:pPr>
             <w:r>
-              <w:t xml:space="preserve">Kolom ini berisi jumlah </w:t>
-            </w:r>
-            <w:r>
-              <w:t>banyaknya sebuah konten video album dilihat oleh pengunjung aplikasi</w:t>
+              <w:t>Kolom ini berisi jumlah banyaknya sebuah konten video album dilihat oleh pengunjung aplikasi</w:t>
             </w:r>
           </w:p>
           <w:p>
@@ -3662,35 +3683,21 @@
                 <w:i/>
                 <w:sz w:val="18"/>
               </w:rPr>
-              <w:t>view</w:t>
+              <w:t xml:space="preserve">view </w:t>
             </w:r>
             <w:r>
               <w:rPr>
                 <w:i/>
                 <w:sz w:val="18"/>
               </w:rPr>
-              <w:t xml:space="preserve"> </w:t>
+              <w:t xml:space="preserve">pada kolom </w:t>
             </w:r>
             <w:r>
               <w:rPr>
                 <w:i/>
                 <w:sz w:val="18"/>
               </w:rPr>
-              <w:t xml:space="preserve">pada kolom </w:t>
-            </w:r>
-            <w:r>
-              <w:rPr>
-                <w:i/>
-                <w:sz w:val="18"/>
-              </w:rPr>
-              <w:t>VIEWS</w:t>
-            </w:r>
-            <w:r>
-              <w:rPr>
-                <w:i/>
-                <w:sz w:val="18"/>
-              </w:rPr>
-              <w:t xml:space="preserve"> </w:t>
+              <w:t xml:space="preserve">VIEWS </w:t>
             </w:r>
             <w:r>
               <w:rPr>
@@ -4233,8 +4240,8 @@
         </w:rPr>
         <w:drawing>
           <wp:inline distT="0" distB="0" distL="0" distR="0" wp14:anchorId="17A8B51F" wp14:editId="3E391B3D">
-            <wp:extent cx="4082902" cy="3041547"/>
-            <wp:effectExtent l="0" t="0" r="0" b="6985"/>
+            <wp:extent cx="4088580" cy="2022771"/>
+            <wp:effectExtent l="0" t="0" r="7620" b="0"/>
             <wp:docPr id="57" name="Picture 57"/>
             <wp:cNvGraphicFramePr>
               <a:graphicFrameLocks xmlns:a="http://schemas.openxmlformats.org/drawingml/2006/main" noChangeAspect="1"/>
@@ -4261,7 +4268,7 @@
                   <pic:spPr>
                     <a:xfrm>
                       <a:off x="0" y="0"/>
-                      <a:ext cx="4088580" cy="3045777"/>
+                      <a:ext cx="4088580" cy="2022771"/>
                     </a:xfrm>
                     <a:prstGeom prst="rect">
                       <a:avLst/>
@@ -4279,18 +4286,31 @@
         <w:pStyle w:val="Caption"/>
         <w:jc w:val="center"/>
       </w:pPr>
-      <w:bookmarkStart w:id="16" w:name="_Toc484602813"/>
+      <w:bookmarkStart w:id="15" w:name="_Toc484602813"/>
       <w:r>
         <w:t xml:space="preserve">Gambar </w:t>
       </w:r>
-      <w:fldSimple w:instr=" SEQ Gambar \* ARABIC ">
-        <w:r>
-          <w:rPr>
-            <w:noProof/>
-          </w:rPr>
-          <w:t>1</w:t>
-        </w:r>
-      </w:fldSimple>
+      <w:r>
+        <w:fldChar w:fldCharType="begin"/>
+      </w:r>
+      <w:r>
+        <w:instrText xml:space="preserve"> SEQ Gambar \* ARABIC </w:instrText>
+      </w:r>
+      <w:r>
+        <w:fldChar w:fldCharType="separate"/>
+      </w:r>
+      <w:r>
+        <w:rPr>
+          <w:noProof/>
+        </w:rPr>
+        <w:t>1</w:t>
+      </w:r>
+      <w:r>
+        <w:rPr>
+          <w:noProof/>
+        </w:rPr>
+        <w:fldChar w:fldCharType="end"/>
+      </w:r>
       <w:r>
         <w:t xml:space="preserve"> </w:t>
       </w:r>
@@ -4303,7 +4323,7 @@
       <w:r>
         <w:t>Manage</w:t>
       </w:r>
-      <w:bookmarkEnd w:id="16"/>
+      <w:bookmarkEnd w:id="15"/>
     </w:p>
     <w:p>
       <w:pPr>
@@ -4317,7 +4337,6 @@
         <w:rPr>
           <w:szCs w:val="20"/>
         </w:rPr>
-        <w:lastRenderedPageBreak/>
         <w:t>Terdapat beberapa fungsi pada fitur ini yang dapat Anda gunakan untuk melakukan kelola terhadap</w:t>
       </w:r>
       <w:r>
@@ -4330,19 +4349,7 @@
         <w:rPr>
           <w:szCs w:val="20"/>
         </w:rPr>
-        <w:t xml:space="preserve">data </w:t>
-      </w:r>
-      <w:r>
-        <w:rPr>
-          <w:szCs w:val="20"/>
-        </w:rPr>
-        <w:t>konten video album</w:t>
-      </w:r>
-      <w:r>
-        <w:rPr>
-          <w:szCs w:val="20"/>
-        </w:rPr>
-        <w:t>, yaitu:</w:t>
+        <w:t>data konten video album, yaitu:</w:t>
       </w:r>
     </w:p>
     <w:p>
@@ -4461,6 +4468,7 @@
         <w:rPr>
           <w:szCs w:val="20"/>
         </w:rPr>
+        <w:lastRenderedPageBreak/>
         <w:t>Perbarui Video (</w:t>
       </w:r>
       <w:r>
@@ -4468,14 +4476,7 @@
           <w:i/>
           <w:szCs w:val="20"/>
         </w:rPr>
-        <w:t xml:space="preserve">Update </w:t>
-      </w:r>
-      <w:r>
-        <w:rPr>
-          <w:i/>
-          <w:szCs w:val="20"/>
-        </w:rPr>
-        <w:t>Video</w:t>
+        <w:t>Update Video</w:t>
       </w:r>
       <w:r>
         <w:rPr>
@@ -4561,14 +4562,7 @@
           <w:i/>
           <w:szCs w:val="20"/>
         </w:rPr>
-        <w:t xml:space="preserve">Delete </w:t>
-      </w:r>
-      <w:r>
-        <w:rPr>
-          <w:i/>
-          <w:szCs w:val="20"/>
-        </w:rPr>
-        <w:t>Video</w:t>
+        <w:t>Delete Video</w:t>
       </w:r>
       <w:r>
         <w:rPr>
@@ -4677,18 +4671,31 @@
         <w:pStyle w:val="Caption"/>
         <w:keepNext/>
       </w:pPr>
-      <w:bookmarkStart w:id="17" w:name="_Toc484602824"/>
+      <w:bookmarkStart w:id="16" w:name="_Toc484602824"/>
       <w:r>
         <w:t xml:space="preserve">Table </w:t>
       </w:r>
-      <w:fldSimple w:instr=" SEQ Table \* ARABIC ">
-        <w:r>
-          <w:rPr>
-            <w:noProof/>
-          </w:rPr>
-          <w:t>3</w:t>
-        </w:r>
-      </w:fldSimple>
+      <w:r>
+        <w:fldChar w:fldCharType="begin"/>
+      </w:r>
+      <w:r>
+        <w:instrText xml:space="preserve"> SEQ Table \* ARABIC </w:instrText>
+      </w:r>
+      <w:r>
+        <w:fldChar w:fldCharType="separate"/>
+      </w:r>
+      <w:r>
+        <w:rPr>
+          <w:noProof/>
+        </w:rPr>
+        <w:t>3</w:t>
+      </w:r>
+      <w:r>
+        <w:rPr>
+          <w:noProof/>
+        </w:rPr>
+        <w:fldChar w:fldCharType="end"/>
+      </w:r>
       <w:r>
         <w:t xml:space="preserve"> Input </w:t>
       </w:r>
@@ -4701,7 +4708,7 @@
       <w:r>
         <w:t>Form</w:t>
       </w:r>
-      <w:bookmarkEnd w:id="17"/>
+      <w:bookmarkEnd w:id="16"/>
     </w:p>
     <w:tbl>
       <w:tblPr>
@@ -5092,7 +5099,6 @@
               <w:rPr>
                 <w:i/>
               </w:rPr>
-              <w:lastRenderedPageBreak/>
               <w:t xml:space="preserve">ID </w:t>
             </w:r>
             <w:r>
@@ -5143,6 +5149,7 @@
               <w:rPr>
                 <w:i/>
               </w:rPr>
+              <w:lastRenderedPageBreak/>
               <w:t>Headline</w:t>
             </w:r>
             <w:r>
@@ -5386,10 +5393,9 @@
         <w:rPr>
           <w:noProof/>
         </w:rPr>
-        <w:lastRenderedPageBreak/>
         <w:drawing>
           <wp:inline distT="0" distB="0" distL="0" distR="0">
-            <wp:extent cx="4177030" cy="3074197"/>
+            <wp:extent cx="4082902" cy="3248400"/>
             <wp:effectExtent l="0" t="0" r="0" b="0"/>
             <wp:docPr id="4" name="Picture 4"/>
             <wp:cNvGraphicFramePr>
@@ -5403,7 +5409,7 @@
                     <pic:cNvPicPr/>
                   </pic:nvPicPr>
                   <pic:blipFill>
-                    <a:blip r:embed="rId10" cstate="print">
+                    <a:blip r:embed="rId10">
                       <a:extLst>
                         <a:ext uri="{28A0092B-C50C-407E-A947-70E740481C1C}">
                           <a14:useLocalDpi xmlns:a14="http://schemas.microsoft.com/office/drawing/2010/main" val="0"/>
@@ -5417,7 +5423,7 @@
                   <pic:spPr>
                     <a:xfrm>
                       <a:off x="0" y="0"/>
-                      <a:ext cx="4177030" cy="3074197"/>
+                      <a:ext cx="4092506" cy="3256041"/>
                     </a:xfrm>
                     <a:prstGeom prst="rect">
                       <a:avLst/>
@@ -5435,61 +5441,72 @@
         <w:pStyle w:val="Caption"/>
         <w:jc w:val="center"/>
       </w:pPr>
-      <w:bookmarkStart w:id="18" w:name="_Toc484602814"/>
+      <w:bookmarkStart w:id="17" w:name="_Toc484602814"/>
       <w:r>
         <w:t xml:space="preserve">Gambar </w:t>
       </w:r>
-      <w:fldSimple w:instr=" SEQ Gambar \* ARABIC ">
-        <w:r>
-          <w:rPr>
-            <w:noProof/>
-          </w:rPr>
-          <w:t>2</w:t>
-        </w:r>
-      </w:fldSimple>
+      <w:r>
+        <w:fldChar w:fldCharType="begin"/>
+      </w:r>
+      <w:r>
+        <w:instrText xml:space="preserve"> SEQ Gambar \* ARABIC </w:instrText>
+      </w:r>
+      <w:r>
+        <w:fldChar w:fldCharType="separate"/>
+      </w:r>
+      <w:r>
+        <w:rPr>
+          <w:noProof/>
+        </w:rPr>
+        <w:t>2</w:t>
+      </w:r>
+      <w:r>
+        <w:rPr>
+          <w:noProof/>
+        </w:rPr>
+        <w:fldChar w:fldCharType="end"/>
+      </w:r>
       <w:r>
         <w:t xml:space="preserve"> </w:t>
       </w:r>
       <w:r>
-        <w:t>Video Feeder</w:t>
+        <w:t xml:space="preserve">Video Feeder </w:t>
+      </w:r>
+      <w:r>
+        <w:t>Form</w:t>
+      </w:r>
+      <w:bookmarkEnd w:id="17"/>
+    </w:p>
+    <w:p>
+      <w:pPr>
+        <w:pStyle w:val="Heading2"/>
+      </w:pPr>
+      <w:bookmarkStart w:id="18" w:name="_Toc484602835"/>
+      <w:bookmarkStart w:id="19" w:name="_Toc463254371"/>
+      <w:r>
+        <w:lastRenderedPageBreak/>
+        <w:t>Datas</w:t>
+      </w:r>
+      <w:bookmarkEnd w:id="18"/>
+    </w:p>
+    <w:p>
+      <w:pPr>
+        <w:pStyle w:val="Heading3"/>
+      </w:pPr>
+      <w:bookmarkStart w:id="20" w:name="_Toc484602836"/>
+      <w:r>
+        <w:t>Categories</w:t>
       </w:r>
       <w:r>
         <w:t xml:space="preserve"> </w:t>
       </w:r>
       <w:r>
-        <w:t>Form</w:t>
-      </w:r>
-      <w:bookmarkEnd w:id="18"/>
-    </w:p>
-    <w:p>
-      <w:pPr>
-        <w:pStyle w:val="Heading2"/>
-      </w:pPr>
-      <w:bookmarkStart w:id="19" w:name="_Toc463254371"/>
-      <w:bookmarkStart w:id="20" w:name="_Toc484602835"/>
-      <w:r>
-        <w:t>Datas</w:t>
+        <w:rPr>
+          <w:rStyle w:val="FootnoteReference"/>
+        </w:rPr>
+        <w:footnoteReference w:id="3"/>
       </w:r>
       <w:bookmarkEnd w:id="20"/>
-    </w:p>
-    <w:p>
-      <w:pPr>
-        <w:pStyle w:val="Heading3"/>
-      </w:pPr>
-      <w:bookmarkStart w:id="21" w:name="_Toc484602836"/>
-      <w:r>
-        <w:t>Categories</w:t>
-      </w:r>
-      <w:r>
-        <w:t xml:space="preserve"> </w:t>
-      </w:r>
-      <w:r>
-        <w:rPr>
-          <w:rStyle w:val="FootnoteReference"/>
-        </w:rPr>
-        <w:footnoteReference w:id="3"/>
-      </w:r>
-      <w:bookmarkEnd w:id="21"/>
     </w:p>
     <w:p>
       <w:pPr>
@@ -5588,19 +5605,31 @@
         <w:pStyle w:val="Caption"/>
         <w:keepNext/>
       </w:pPr>
-      <w:bookmarkStart w:id="22" w:name="_Toc484602825"/>
-      <w:r>
-        <w:lastRenderedPageBreak/>
+      <w:bookmarkStart w:id="21" w:name="_Toc484602825"/>
+      <w:r>
         <w:t xml:space="preserve">Table </w:t>
       </w:r>
-      <w:fldSimple w:instr=" SEQ Table \* ARABIC ">
-        <w:r>
-          <w:rPr>
-            <w:noProof/>
-          </w:rPr>
-          <w:t>4</w:t>
-        </w:r>
-      </w:fldSimple>
+      <w:r>
+        <w:fldChar w:fldCharType="begin"/>
+      </w:r>
+      <w:r>
+        <w:instrText xml:space="preserve"> SEQ Table \* ARABIC </w:instrText>
+      </w:r>
+      <w:r>
+        <w:fldChar w:fldCharType="separate"/>
+      </w:r>
+      <w:r>
+        <w:rPr>
+          <w:noProof/>
+        </w:rPr>
+        <w:t>4</w:t>
+      </w:r>
+      <w:r>
+        <w:rPr>
+          <w:noProof/>
+        </w:rPr>
+        <w:fldChar w:fldCharType="end"/>
+      </w:r>
       <w:r>
         <w:t xml:space="preserve"> </w:t>
       </w:r>
@@ -5610,7 +5639,7 @@
       <w:r>
         <w:t xml:space="preserve"> Categories</w:t>
       </w:r>
-      <w:bookmarkEnd w:id="22"/>
+      <w:bookmarkEnd w:id="21"/>
     </w:p>
     <w:tbl>
       <w:tblPr>
@@ -6005,6 +6034,7 @@
               <w:rPr>
                 <w:i/>
               </w:rPr>
+              <w:lastRenderedPageBreak/>
               <w:t>Publish</w:t>
             </w:r>
           </w:p>
@@ -6264,20 +6294,13 @@
               <w:rPr>
                 <w:i/>
               </w:rPr>
-              <w:lastRenderedPageBreak/>
               <w:t>Edit</w:t>
             </w:r>
             <w:r>
               <w:rPr>
                 <w:i/>
               </w:rPr>
-              <w:t xml:space="preserve"> </w:t>
-            </w:r>
-            <w:r>
-              <w:rPr>
-                <w:i/>
-              </w:rPr>
-              <w:t>Category</w:t>
+              <w:t xml:space="preserve"> Category</w:t>
             </w:r>
             <w:r>
               <w:t xml:space="preserve">, action ini dapat Anda gunakan jika ingin memperbarui data </w:t>
@@ -6312,13 +6335,7 @@
               <w:rPr>
                 <w:i/>
               </w:rPr>
-              <w:t xml:space="preserve"> </w:t>
-            </w:r>
-            <w:r>
-              <w:rPr>
-                <w:i/>
-              </w:rPr>
-              <w:t>Category</w:t>
+              <w:t xml:space="preserve"> Category</w:t>
             </w:r>
             <w:r>
               <w:t xml:space="preserve">, action ini dapat Anda gunakan jika ingin menghapus data </w:t>
@@ -6342,7 +6359,6 @@
         <w:ind w:firstLine="709"/>
       </w:pPr>
       <w:r>
-        <w:lastRenderedPageBreak/>
         <w:t>Tampilan halaman kelola</w:t>
       </w:r>
       <w:r>
@@ -6370,7 +6386,7 @@
         </w:rPr>
         <w:drawing>
           <wp:inline distT="0" distB="0" distL="0" distR="0" wp14:anchorId="076EA4B9" wp14:editId="3AB20867">
-            <wp:extent cx="4141868" cy="1182789"/>
+            <wp:extent cx="4160893" cy="1775637"/>
             <wp:effectExtent l="0" t="0" r="0" b="0"/>
             <wp:docPr id="2" name="Picture 2"/>
             <wp:cNvGraphicFramePr>
@@ -6398,7 +6414,7 @@
                   <pic:spPr>
                     <a:xfrm>
                       <a:off x="0" y="0"/>
-                      <a:ext cx="4141868" cy="1182789"/>
+                      <a:ext cx="4186939" cy="1786752"/>
                     </a:xfrm>
                     <a:prstGeom prst="rect">
                       <a:avLst/>
@@ -6416,22 +6432,35 @@
         <w:pStyle w:val="Caption"/>
         <w:jc w:val="center"/>
       </w:pPr>
-      <w:bookmarkStart w:id="23" w:name="_Toc484602815"/>
+      <w:bookmarkStart w:id="22" w:name="_Toc484602815"/>
       <w:r>
         <w:t xml:space="preserve">Gambar </w:t>
       </w:r>
-      <w:fldSimple w:instr=" SEQ Gambar \* ARABIC ">
-        <w:r>
-          <w:rPr>
-            <w:noProof/>
-          </w:rPr>
-          <w:t>4</w:t>
-        </w:r>
-      </w:fldSimple>
+      <w:r>
+        <w:fldChar w:fldCharType="begin"/>
+      </w:r>
+      <w:r>
+        <w:instrText xml:space="preserve"> SEQ Gambar \* ARABIC </w:instrText>
+      </w:r>
+      <w:r>
+        <w:fldChar w:fldCharType="separate"/>
+      </w:r>
       <w:r>
         <w:rPr>
           <w:noProof/>
         </w:rPr>
+        <w:t>3</w:t>
+      </w:r>
+      <w:r>
+        <w:rPr>
+          <w:noProof/>
+        </w:rPr>
+        <w:fldChar w:fldCharType="end"/>
+      </w:r>
+      <w:r>
+        <w:rPr>
+          <w:noProof/>
+        </w:rPr>
         <w:t xml:space="preserve"> </w:t>
       </w:r>
       <w:r>
@@ -6443,7 +6472,7 @@
         </w:rPr>
         <w:t xml:space="preserve"> Categories</w:t>
       </w:r>
-      <w:bookmarkEnd w:id="23"/>
+      <w:bookmarkEnd w:id="22"/>
     </w:p>
     <w:p>
       <w:pPr>
@@ -6457,6 +6486,7 @@
         <w:rPr>
           <w:szCs w:val="20"/>
         </w:rPr>
+        <w:lastRenderedPageBreak/>
         <w:t>Terdapat beberapa fungsi pada fitur ini yang dapat Anda gunakan untuk melakukan kelola terhadap</w:t>
       </w:r>
       <w:r>
@@ -6469,19 +6499,7 @@
         <w:rPr>
           <w:szCs w:val="20"/>
         </w:rPr>
-        <w:t xml:space="preserve">data </w:t>
-      </w:r>
-      <w:r>
-        <w:rPr>
-          <w:szCs w:val="20"/>
-        </w:rPr>
-        <w:t>kategori video album</w:t>
-      </w:r>
-      <w:r>
-        <w:rPr>
-          <w:szCs w:val="20"/>
-        </w:rPr>
-        <w:t>, yaitu:</w:t>
+        <w:t>data kategori video album, yaitu:</w:t>
       </w:r>
     </w:p>
     <w:p>
@@ -6581,31 +6599,7 @@
         <w:rPr>
           <w:szCs w:val="20"/>
         </w:rPr>
-        <w:t xml:space="preserve">da dapat menambahkan </w:t>
-      </w:r>
-      <w:r>
-        <w:rPr>
-          <w:szCs w:val="20"/>
-        </w:rPr>
-        <w:t>kategori video album</w:t>
-      </w:r>
-      <w:r>
-        <w:rPr>
-          <w:szCs w:val="20"/>
-        </w:rPr>
-        <w:t xml:space="preserve"> baru dengan menggunakan formulir kelola </w:t>
-      </w:r>
-      <w:r>
-        <w:rPr>
-          <w:szCs w:val="20"/>
-        </w:rPr>
-        <w:t>kategori video album</w:t>
-      </w:r>
-      <w:r>
-        <w:rPr>
-          <w:szCs w:val="20"/>
-        </w:rPr>
-        <w:t>.</w:t>
+        <w:t>da dapat menambahkan kategori video album baru dengan menggunakan formulir kelola kategori video album.</w:t>
       </w:r>
     </w:p>
     <w:p>
@@ -6668,31 +6662,54 @@
         <w:rPr>
           <w:szCs w:val="20"/>
         </w:rPr>
-        <w:t xml:space="preserve">, Anda dapat memperbarui data </w:t>
-      </w:r>
-      <w:r>
-        <w:rPr>
-          <w:szCs w:val="20"/>
-        </w:rPr>
-        <w:t>kategori video album</w:t>
-      </w:r>
-      <w:r>
-        <w:rPr>
-          <w:szCs w:val="20"/>
-        </w:rPr>
-        <w:t xml:space="preserve"> yang sudah ada pada aplikasi dengan menggunakan formulir kelola </w:t>
-      </w:r>
-      <w:r>
-        <w:rPr>
-          <w:szCs w:val="20"/>
-        </w:rPr>
-        <w:t>kategori video album</w:t>
-      </w:r>
-      <w:r>
-        <w:rPr>
-          <w:szCs w:val="20"/>
-        </w:rPr>
-        <w:t>.</w:t>
+        <w:t>, Anda dapat memperbarui data kategori video album yang sudah ada pada aplikasi dengan menggunakan formulir kelola kategori video album.</w:t>
+      </w:r>
+    </w:p>
+    <w:p>
+      <w:pPr>
+        <w:pStyle w:val="ListParagraph"/>
+        <w:ind w:left="284"/>
+        <w:contextualSpacing w:val="0"/>
+        <w:rPr>
+          <w:i/>
+          <w:sz w:val="18"/>
+          <w:szCs w:val="20"/>
+        </w:rPr>
+      </w:pPr>
+      <w:r>
+        <w:rPr>
+          <w:b/>
+          <w:i/>
+          <w:sz w:val="18"/>
+          <w:szCs w:val="20"/>
+        </w:rPr>
+        <w:t>Catatan:</w:t>
+      </w:r>
+      <w:r>
+        <w:rPr>
+          <w:i/>
+          <w:sz w:val="18"/>
+          <w:szCs w:val="20"/>
+        </w:rPr>
+        <w:t xml:space="preserve"> Input yang terdapat pada formulir perbarui kategori video album </w:t>
+      </w:r>
+      <w:proofErr w:type="gramStart"/>
+      <w:r>
+        <w:rPr>
+          <w:i/>
+          <w:sz w:val="18"/>
+          <w:szCs w:val="20"/>
+        </w:rPr>
+        <w:t>sama</w:t>
+      </w:r>
+      <w:proofErr w:type="gramEnd"/>
+      <w:r>
+        <w:rPr>
+          <w:i/>
+          <w:sz w:val="18"/>
+          <w:szCs w:val="20"/>
+        </w:rPr>
+        <w:t xml:space="preserve"> dengan input pada fungsi tambah kategori.</w:t>
       </w:r>
     </w:p>
     <w:p>
@@ -6766,7 +6783,6 @@
         <w:rPr>
           <w:szCs w:val="20"/>
         </w:rPr>
-        <w:lastRenderedPageBreak/>
         <w:t>Hapus Kategori (</w:t>
       </w:r>
       <w:r>
@@ -6824,19 +6840,7 @@
         <w:rPr>
           <w:szCs w:val="20"/>
         </w:rPr>
-        <w:t xml:space="preserve">, Anda dapat menghapus data </w:t>
-      </w:r>
-      <w:r>
-        <w:rPr>
-          <w:szCs w:val="20"/>
-        </w:rPr>
-        <w:t>kategori video album</w:t>
-      </w:r>
-      <w:r>
-        <w:rPr>
-          <w:szCs w:val="20"/>
-        </w:rPr>
-        <w:t xml:space="preserve"> dengan menggunakan fitur ini.</w:t>
+        <w:t>, Anda dapat menghapus data kategori video album dengan menggunakan fitur ini.</w:t>
       </w:r>
     </w:p>
     <w:p>
@@ -6873,9 +6877,10 @@
         <w:rPr>
           <w:noProof/>
         </w:rPr>
+        <w:lastRenderedPageBreak/>
         <w:drawing>
           <wp:inline distT="0" distB="0" distL="0" distR="0">
-            <wp:extent cx="4177030" cy="3073663"/>
+            <wp:extent cx="4177030" cy="2992499"/>
             <wp:effectExtent l="0" t="0" r="0" b="0"/>
             <wp:docPr id="1" name="Picture 1"/>
             <wp:cNvGraphicFramePr>
@@ -6903,7 +6908,7 @@
                   <pic:spPr>
                     <a:xfrm>
                       <a:off x="0" y="0"/>
-                      <a:ext cx="4177030" cy="3073663"/>
+                      <a:ext cx="4177030" cy="2992499"/>
                     </a:xfrm>
                     <a:prstGeom prst="rect">
                       <a:avLst/>
@@ -6921,22 +6926,38 @@
         <w:pStyle w:val="Caption"/>
         <w:jc w:val="center"/>
       </w:pPr>
-      <w:bookmarkStart w:id="24" w:name="_Toc484602816"/>
+      <w:bookmarkStart w:id="23" w:name="_Toc484602816"/>
       <w:r>
         <w:t xml:space="preserve">Gambar </w:t>
       </w:r>
-      <w:fldSimple w:instr=" SEQ Gambar \* ARABIC ">
-        <w:r>
-          <w:rPr>
-            <w:noProof/>
-          </w:rPr>
-          <w:t>5</w:t>
-        </w:r>
-      </w:fldSimple>
+      <w:r>
+        <w:fldChar w:fldCharType="begin"/>
+      </w:r>
+      <w:r>
+        <w:instrText xml:space="preserve"> SEQ Gambar \* AR</w:instrText>
+      </w:r>
+      <w:r>
+        <w:instrText xml:space="preserve">ABIC </w:instrText>
+      </w:r>
+      <w:r>
+        <w:fldChar w:fldCharType="separate"/>
+      </w:r>
       <w:r>
         <w:rPr>
           <w:noProof/>
         </w:rPr>
+        <w:t>4</w:t>
+      </w:r>
+      <w:r>
+        <w:rPr>
+          <w:noProof/>
+        </w:rPr>
+        <w:fldChar w:fldCharType="end"/>
+      </w:r>
+      <w:r>
+        <w:rPr>
+          <w:noProof/>
+        </w:rPr>
         <w:t xml:space="preserve"> </w:t>
       </w:r>
       <w:r>
@@ -6948,7 +6969,7 @@
         </w:rPr>
         <w:t xml:space="preserve"> Category Detail</w:t>
       </w:r>
-      <w:bookmarkEnd w:id="24"/>
+      <w:bookmarkEnd w:id="23"/>
     </w:p>
     <w:p>
       <w:pPr>
@@ -6985,19 +7006,34 @@
         <w:pStyle w:val="Caption"/>
         <w:keepNext/>
       </w:pPr>
-      <w:bookmarkStart w:id="25" w:name="_Toc484602826"/>
-      <w:r>
-        <w:lastRenderedPageBreak/>
+      <w:bookmarkStart w:id="24" w:name="_Toc484602826"/>
+      <w:r>
         <w:t xml:space="preserve">Table </w:t>
       </w:r>
-      <w:fldSimple w:instr=" SEQ Table \* ARABIC ">
-        <w:r>
-          <w:rPr>
-            <w:noProof/>
-          </w:rPr>
-          <w:t>5</w:t>
-        </w:r>
-      </w:fldSimple>
+      <w:r>
+        <w:fldChar w:fldCharType="begin"/>
+      </w:r>
+      <w:r>
+        <w:instrText xml:space="preserve"> SEQ Table \* AR</w:instrText>
+      </w:r>
+      <w:r>
+        <w:instrText xml:space="preserve">ABIC </w:instrText>
+      </w:r>
+      <w:r>
+        <w:fldChar w:fldCharType="separate"/>
+      </w:r>
+      <w:r>
+        <w:rPr>
+          <w:noProof/>
+        </w:rPr>
+        <w:t>5</w:t>
+      </w:r>
+      <w:r>
+        <w:rPr>
+          <w:noProof/>
+        </w:rPr>
+        <w:fldChar w:fldCharType="end"/>
+      </w:r>
       <w:r>
         <w:t xml:space="preserve"> Input </w:t>
       </w:r>
@@ -7007,7 +7043,7 @@
       <w:r>
         <w:t xml:space="preserve"> Category Form</w:t>
       </w:r>
-      <w:bookmarkEnd w:id="25"/>
+      <w:bookmarkEnd w:id="24"/>
     </w:p>
     <w:tbl>
       <w:tblPr>
@@ -7241,6 +7277,7 @@
                 <w:b/>
                 <w:i/>
               </w:rPr>
+              <w:lastRenderedPageBreak/>
               <w:t>Catatan:</w:t>
             </w:r>
             <w:r>
@@ -7292,6 +7329,7 @@
         <w:ind w:firstLine="709"/>
       </w:pPr>
       <w:r>
+        <w:lastRenderedPageBreak/>
         <w:t xml:space="preserve">Tampilan halaman formulir kelola kategori </w:t>
       </w:r>
       <w:r>
@@ -7314,11 +7352,10 @@
         <w:rPr>
           <w:noProof/>
         </w:rPr>
-        <w:lastRenderedPageBreak/>
         <w:drawing>
           <wp:inline distT="0" distB="0" distL="0" distR="0">
-            <wp:extent cx="4136065" cy="3876111"/>
-            <wp:effectExtent l="0" t="0" r="0" b="0"/>
+            <wp:extent cx="4149236" cy="2993377"/>
+            <wp:effectExtent l="0" t="0" r="3810" b="0"/>
             <wp:docPr id="5" name="Picture 5"/>
             <wp:cNvGraphicFramePr>
               <a:graphicFrameLocks xmlns:a="http://schemas.openxmlformats.org/drawingml/2006/main" noChangeAspect="1"/>
@@ -7345,7 +7382,7 @@
                   <pic:spPr>
                     <a:xfrm>
                       <a:off x="0" y="0"/>
-                      <a:ext cx="4149236" cy="3888454"/>
+                      <a:ext cx="4149236" cy="2993377"/>
                     </a:xfrm>
                     <a:prstGeom prst="rect">
                       <a:avLst/>
@@ -7363,22 +7400,35 @@
         <w:pStyle w:val="Caption"/>
         <w:jc w:val="center"/>
       </w:pPr>
-      <w:bookmarkStart w:id="26" w:name="_Toc484602817"/>
+      <w:bookmarkStart w:id="25" w:name="_Toc484602817"/>
       <w:r>
         <w:t xml:space="preserve">Gambar </w:t>
       </w:r>
-      <w:fldSimple w:instr=" SEQ Gambar \* ARABIC ">
-        <w:r>
-          <w:rPr>
-            <w:noProof/>
-          </w:rPr>
-          <w:t>6</w:t>
-        </w:r>
-      </w:fldSimple>
+      <w:r>
+        <w:fldChar w:fldCharType="begin"/>
+      </w:r>
+      <w:r>
+        <w:instrText xml:space="preserve"> SEQ Gambar \* ARABIC </w:instrText>
+      </w:r>
+      <w:r>
+        <w:fldChar w:fldCharType="separate"/>
+      </w:r>
       <w:r>
         <w:rPr>
           <w:noProof/>
         </w:rPr>
+        <w:t>5</w:t>
+      </w:r>
+      <w:r>
+        <w:rPr>
+          <w:noProof/>
+        </w:rPr>
+        <w:fldChar w:fldCharType="end"/>
+      </w:r>
+      <w:r>
+        <w:rPr>
+          <w:noProof/>
+        </w:rPr>
         <w:t xml:space="preserve"> </w:t>
       </w:r>
       <w:r>
@@ -7390,21 +7440,21 @@
         </w:rPr>
         <w:t xml:space="preserve"> Category Form</w:t>
       </w:r>
+      <w:bookmarkEnd w:id="25"/>
+    </w:p>
+    <w:p>
+      <w:pPr>
+        <w:pStyle w:val="Heading3"/>
+      </w:pPr>
+      <w:bookmarkStart w:id="26" w:name="_Toc483341657"/>
+      <w:bookmarkStart w:id="27" w:name="_Toc483719034"/>
+      <w:bookmarkStart w:id="28" w:name="_Toc484602837"/>
+      <w:r>
+        <w:t>Views</w:t>
+      </w:r>
       <w:bookmarkEnd w:id="26"/>
-    </w:p>
-    <w:p>
-      <w:pPr>
-        <w:pStyle w:val="Heading3"/>
-      </w:pPr>
-      <w:bookmarkStart w:id="27" w:name="_Toc483341657"/>
-      <w:bookmarkStart w:id="28" w:name="_Toc483719034"/>
-      <w:bookmarkStart w:id="29" w:name="_Toc484602837"/>
-      <w:r>
-        <w:t>Views</w:t>
-      </w:r>
       <w:bookmarkEnd w:id="27"/>
       <w:bookmarkEnd w:id="28"/>
-      <w:bookmarkEnd w:id="29"/>
     </w:p>
     <w:p>
       <w:pPr>
@@ -7449,20 +7499,33 @@
         <w:pStyle w:val="Caption"/>
         <w:keepNext/>
       </w:pPr>
-      <w:bookmarkStart w:id="30" w:name="_Toc483719042"/>
-      <w:bookmarkStart w:id="31" w:name="_Toc484602827"/>
+      <w:bookmarkStart w:id="29" w:name="_Toc483719042"/>
+      <w:bookmarkStart w:id="30" w:name="_Toc484602827"/>
       <w:r>
         <w:lastRenderedPageBreak/>
         <w:t xml:space="preserve">Table </w:t>
       </w:r>
-      <w:fldSimple w:instr=" SEQ Table \* ARABIC ">
-        <w:r>
-          <w:rPr>
-            <w:noProof/>
-          </w:rPr>
-          <w:t>10</w:t>
-        </w:r>
-      </w:fldSimple>
+      <w:r>
+        <w:fldChar w:fldCharType="begin"/>
+      </w:r>
+      <w:r>
+        <w:instrText xml:space="preserve"> SEQ Table \* ARABIC </w:instrText>
+      </w:r>
+      <w:r>
+        <w:fldChar w:fldCharType="separate"/>
+      </w:r>
+      <w:r>
+        <w:rPr>
+          <w:noProof/>
+        </w:rPr>
+        <w:t>6</w:t>
+      </w:r>
+      <w:r>
+        <w:rPr>
+          <w:noProof/>
+        </w:rPr>
+        <w:fldChar w:fldCharType="end"/>
+      </w:r>
       <w:r>
         <w:t xml:space="preserve"> </w:t>
       </w:r>
@@ -7472,8 +7535,8 @@
       <w:r>
         <w:t xml:space="preserve"> History Views</w:t>
       </w:r>
+      <w:bookmarkEnd w:id="29"/>
       <w:bookmarkEnd w:id="30"/>
-      <w:bookmarkEnd w:id="31"/>
     </w:p>
     <w:tbl>
       <w:tblPr>
@@ -8032,8 +8095,8 @@
         <w:lastRenderedPageBreak/>
         <w:drawing>
           <wp:inline distT="0" distB="0" distL="0" distR="0" wp14:anchorId="21476ACF" wp14:editId="4BD9520D">
-            <wp:extent cx="4200667" cy="3135368"/>
-            <wp:effectExtent l="0" t="0" r="0" b="8255"/>
+            <wp:extent cx="4200667" cy="2252465"/>
+            <wp:effectExtent l="0" t="0" r="0" b="0"/>
             <wp:docPr id="11" name="Picture 11"/>
             <wp:cNvGraphicFramePr>
               <a:graphicFrameLocks xmlns:a="http://schemas.openxmlformats.org/drawingml/2006/main" noChangeAspect="1"/>
@@ -8046,7 +8109,7 @@
                     <pic:cNvPicPr/>
                   </pic:nvPicPr>
                   <pic:blipFill>
-                    <a:blip r:embed="rId14" cstate="print">
+                    <a:blip r:embed="rId14">
                       <a:extLst>
                         <a:ext uri="{28A0092B-C50C-407E-A947-70E740481C1C}">
                           <a14:useLocalDpi xmlns:a14="http://schemas.microsoft.com/office/drawing/2010/main" val="0"/>
@@ -8060,7 +8123,7 @@
                   <pic:spPr>
                     <a:xfrm>
                       <a:off x="0" y="0"/>
-                      <a:ext cx="4200667" cy="3135368"/>
+                      <a:ext cx="4200667" cy="2252465"/>
                     </a:xfrm>
                     <a:prstGeom prst="rect">
                       <a:avLst/>
@@ -8078,19 +8141,32 @@
         <w:pStyle w:val="Caption"/>
         <w:jc w:val="center"/>
       </w:pPr>
-      <w:bookmarkStart w:id="32" w:name="_Toc483719049"/>
-      <w:bookmarkStart w:id="33" w:name="_Toc484602818"/>
+      <w:bookmarkStart w:id="31" w:name="_Toc483719049"/>
+      <w:bookmarkStart w:id="32" w:name="_Toc484602818"/>
       <w:r>
         <w:t xml:space="preserve">Gambar </w:t>
       </w:r>
-      <w:fldSimple w:instr=" SEQ Gambar \* ARABIC ">
-        <w:r>
-          <w:rPr>
-            <w:noProof/>
-          </w:rPr>
-          <w:t>12</w:t>
-        </w:r>
-      </w:fldSimple>
+      <w:r>
+        <w:fldChar w:fldCharType="begin"/>
+      </w:r>
+      <w:r>
+        <w:instrText xml:space="preserve"> SEQ Gambar \* ARABIC </w:instrText>
+      </w:r>
+      <w:r>
+        <w:fldChar w:fldCharType="separate"/>
+      </w:r>
+      <w:r>
+        <w:rPr>
+          <w:noProof/>
+        </w:rPr>
+        <w:t>6</w:t>
+      </w:r>
+      <w:r>
+        <w:rPr>
+          <w:noProof/>
+        </w:rPr>
+        <w:fldChar w:fldCharType="end"/>
+      </w:r>
       <w:r>
         <w:t xml:space="preserve"> </w:t>
       </w:r>
@@ -8103,14 +8179,14 @@
       <w:r>
         <w:t>History Views</w:t>
       </w:r>
+      <w:bookmarkEnd w:id="31"/>
       <w:bookmarkEnd w:id="32"/>
-      <w:bookmarkEnd w:id="33"/>
     </w:p>
     <w:p>
       <w:pPr>
         <w:ind w:firstLine="709"/>
       </w:pPr>
-      <w:bookmarkStart w:id="34" w:name="_Toc483341658"/>
+      <w:bookmarkStart w:id="33" w:name="_Toc483341658"/>
       <w:r>
         <w:t xml:space="preserve">Pada fitur ini Anda dapat </w:t>
       </w:r>
@@ -8258,8 +8334,8 @@
         <w:lastRenderedPageBreak/>
         <w:drawing>
           <wp:inline distT="0" distB="0" distL="0" distR="0" wp14:anchorId="6B2DA82B" wp14:editId="51996598">
-            <wp:extent cx="4087238" cy="3398428"/>
-            <wp:effectExtent l="0" t="0" r="8890" b="0"/>
+            <wp:extent cx="4100211" cy="2825881"/>
+            <wp:effectExtent l="0" t="0" r="0" b="0"/>
             <wp:docPr id="8" name="Picture 8"/>
             <wp:cNvGraphicFramePr>
               <a:graphicFrameLocks xmlns:a="http://schemas.openxmlformats.org/drawingml/2006/main" noChangeAspect="1"/>
@@ -8286,7 +8362,7 @@
                   <pic:spPr>
                     <a:xfrm>
                       <a:off x="0" y="0"/>
-                      <a:ext cx="4100211" cy="3409215"/>
+                      <a:ext cx="4100211" cy="2825881"/>
                     </a:xfrm>
                     <a:prstGeom prst="rect">
                       <a:avLst/>
@@ -8307,23 +8383,36 @@
           <w:noProof/>
         </w:rPr>
       </w:pPr>
-      <w:bookmarkStart w:id="35" w:name="_Toc483719050"/>
-      <w:bookmarkStart w:id="36" w:name="_Toc484602819"/>
+      <w:bookmarkStart w:id="34" w:name="_Toc483719050"/>
+      <w:bookmarkStart w:id="35" w:name="_Toc484602819"/>
       <w:r>
         <w:t xml:space="preserve">Gambar </w:t>
       </w:r>
-      <w:fldSimple w:instr=" SEQ Gambar \* ARABIC ">
-        <w:r>
-          <w:rPr>
-            <w:noProof/>
-          </w:rPr>
-          <w:t>13</w:t>
-        </w:r>
-      </w:fldSimple>
+      <w:r>
+        <w:fldChar w:fldCharType="begin"/>
+      </w:r>
+      <w:r>
+        <w:instrText xml:space="preserve"> SEQ Gambar \* ARABIC </w:instrText>
+      </w:r>
+      <w:r>
+        <w:fldChar w:fldCharType="separate"/>
+      </w:r>
       <w:r>
         <w:rPr>
           <w:noProof/>
         </w:rPr>
+        <w:t>7</w:t>
+      </w:r>
+      <w:r>
+        <w:rPr>
+          <w:noProof/>
+        </w:rPr>
+        <w:fldChar w:fldCharType="end"/>
+      </w:r>
+      <w:r>
+        <w:rPr>
+          <w:noProof/>
+        </w:rPr>
         <w:t xml:space="preserve"> </w:t>
       </w:r>
       <w:r>
@@ -8347,8 +8436,8 @@
         </w:rPr>
         <w:t>Data</w:t>
       </w:r>
+      <w:bookmarkEnd w:id="34"/>
       <w:bookmarkEnd w:id="35"/>
-      <w:bookmarkEnd w:id="36"/>
     </w:p>
     <w:p>
       <w:pPr>
@@ -8393,8 +8482,8 @@
         <w:lastRenderedPageBreak/>
         <w:drawing>
           <wp:inline distT="0" distB="0" distL="0" distR="0" wp14:anchorId="04DB4852" wp14:editId="6B722BEE">
-            <wp:extent cx="4144488" cy="3899061"/>
-            <wp:effectExtent l="0" t="0" r="8890" b="6350"/>
+            <wp:extent cx="4158773" cy="2793542"/>
+            <wp:effectExtent l="0" t="0" r="0" b="6985"/>
             <wp:docPr id="12" name="Picture 12"/>
             <wp:cNvGraphicFramePr>
               <a:graphicFrameLocks xmlns:a="http://schemas.openxmlformats.org/drawingml/2006/main" noChangeAspect="1"/>
@@ -8421,7 +8510,7 @@
                   <pic:spPr>
                     <a:xfrm>
                       <a:off x="0" y="0"/>
-                      <a:ext cx="4158773" cy="3912500"/>
+                      <a:ext cx="4158773" cy="2793542"/>
                     </a:xfrm>
                     <a:prstGeom prst="rect">
                       <a:avLst/>
@@ -8439,19 +8528,32 @@
         <w:pStyle w:val="Caption"/>
         <w:jc w:val="center"/>
       </w:pPr>
-      <w:bookmarkStart w:id="37" w:name="_Toc483719051"/>
-      <w:bookmarkStart w:id="38" w:name="_Toc484602820"/>
+      <w:bookmarkStart w:id="36" w:name="_Toc483719051"/>
+      <w:bookmarkStart w:id="37" w:name="_Toc484602820"/>
       <w:r>
         <w:t xml:space="preserve">Gambar </w:t>
       </w:r>
-      <w:fldSimple w:instr=" SEQ Gambar \* ARABIC ">
-        <w:r>
-          <w:rPr>
-            <w:noProof/>
-          </w:rPr>
-          <w:t>14</w:t>
-        </w:r>
-      </w:fldSimple>
+      <w:r>
+        <w:fldChar w:fldCharType="begin"/>
+      </w:r>
+      <w:r>
+        <w:instrText xml:space="preserve"> SEQ Gambar \* ARABIC </w:instrText>
+      </w:r>
+      <w:r>
+        <w:fldChar w:fldCharType="separate"/>
+      </w:r>
+      <w:r>
+        <w:rPr>
+          <w:noProof/>
+        </w:rPr>
+        <w:t>8</w:t>
+      </w:r>
+      <w:r>
+        <w:rPr>
+          <w:noProof/>
+        </w:rPr>
+        <w:fldChar w:fldCharType="end"/>
+      </w:r>
       <w:r>
         <w:t xml:space="preserve"> </w:t>
       </w:r>
@@ -8467,40 +8569,42 @@
       <w:r>
         <w:t>Data</w:t>
       </w:r>
+      <w:bookmarkEnd w:id="36"/>
       <w:bookmarkEnd w:id="37"/>
+    </w:p>
+    <w:p>
+      <w:pPr>
+        <w:pStyle w:val="Heading2"/>
+      </w:pPr>
+      <w:bookmarkStart w:id="38" w:name="_Toc484602838"/>
+      <w:bookmarkEnd w:id="33"/>
+      <w:r>
+        <w:t>Settings</w:t>
+      </w:r>
+      <w:bookmarkEnd w:id="19"/>
+      <w:r>
+        <w:t xml:space="preserve"> </w:t>
+      </w:r>
+      <w:r>
+        <w:rPr>
+          <w:rStyle w:val="FootnoteReference"/>
+        </w:rPr>
+        <w:footnoteReference w:id="6"/>
+      </w:r>
       <w:bookmarkEnd w:id="38"/>
     </w:p>
     <w:p>
       <w:pPr>
-        <w:pStyle w:val="Heading2"/>
-      </w:pPr>
-      <w:bookmarkStart w:id="39" w:name="_Toc484602838"/>
-      <w:bookmarkEnd w:id="34"/>
-      <w:r>
-        <w:t>Settings</w:t>
-      </w:r>
-      <w:bookmarkEnd w:id="19"/>
-      <w:r>
-        <w:t xml:space="preserve"> </w:t>
-      </w:r>
-      <w:r>
-        <w:rPr>
-          <w:rStyle w:val="FootnoteReference"/>
-        </w:rPr>
-        <w:footnoteReference w:id="6"/>
-      </w:r>
+        <w:ind w:firstLine="709"/>
+      </w:pPr>
+      <w:r>
+        <w:t xml:space="preserve">Pada fitur ini Anda bisa melakukan seluruh pengaturan untuk fitur-fitur lainnya yang terdapat dalam module </w:t>
+      </w:r>
+      <w:r>
+        <w:t>video album</w:t>
+      </w:r>
+      <w:bookmarkStart w:id="39" w:name="_GoBack"/>
       <w:bookmarkEnd w:id="39"/>
-    </w:p>
-    <w:p>
-      <w:pPr>
-        <w:ind w:firstLine="709"/>
-      </w:pPr>
-      <w:r>
-        <w:t xml:space="preserve">Pada fitur ini Anda bisa melakukan seluruh pengaturan untuk fitur-fitur lainnya yang terdapat dalam module </w:t>
-      </w:r>
-      <w:r>
-        <w:t>video album</w:t>
-      </w:r>
       <w:r>
         <w:t xml:space="preserve">. </w:t>
       </w:r>
@@ -8555,7 +8659,6 @@
         <w:rPr>
           <w:szCs w:val="20"/>
         </w:rPr>
-        <w:lastRenderedPageBreak/>
         <w:t>License Key</w:t>
       </w:r>
       <w:r>
@@ -8674,6 +8777,7 @@
         <w:rPr>
           <w:szCs w:val="20"/>
         </w:rPr>
+        <w:lastRenderedPageBreak/>
         <w:t>Public Permission Defaults</w:t>
       </w:r>
       <w:r>
@@ -9308,7 +9412,6 @@
           <w:sz w:val="18"/>
           <w:szCs w:val="20"/>
         </w:rPr>
-        <w:lastRenderedPageBreak/>
         <w:t>Catatan:</w:t>
       </w:r>
       <w:r>
@@ -9395,8 +9498,8 @@
         <w:lastRenderedPageBreak/>
         <w:drawing>
           <wp:inline distT="0" distB="0" distL="0" distR="0">
-            <wp:extent cx="4109748" cy="5794744"/>
-            <wp:effectExtent l="0" t="0" r="5080" b="0"/>
+            <wp:extent cx="4119494" cy="5240804"/>
+            <wp:effectExtent l="0" t="0" r="0" b="0"/>
             <wp:docPr id="6" name="Picture 6"/>
             <wp:cNvGraphicFramePr>
               <a:graphicFrameLocks xmlns:a="http://schemas.openxmlformats.org/drawingml/2006/main" noChangeAspect="1"/>
@@ -9423,7 +9526,7 @@
                   <pic:spPr>
                     <a:xfrm>
                       <a:off x="0" y="0"/>
-                      <a:ext cx="4119494" cy="5808486"/>
+                      <a:ext cx="4119494" cy="5240804"/>
                     </a:xfrm>
                     <a:prstGeom prst="rect">
                       <a:avLst/>
@@ -9445,14 +9548,27 @@
       <w:r>
         <w:t xml:space="preserve">Gambar </w:t>
       </w:r>
-      <w:fldSimple w:instr=" SEQ Gambar \* ARABIC ">
-        <w:r>
-          <w:rPr>
-            <w:noProof/>
-          </w:rPr>
-          <w:t>15</w:t>
-        </w:r>
-      </w:fldSimple>
+      <w:r>
+        <w:fldChar w:fldCharType="begin"/>
+      </w:r>
+      <w:r>
+        <w:instrText xml:space="preserve"> SEQ Gambar \* ARABIC </w:instrText>
+      </w:r>
+      <w:r>
+        <w:fldChar w:fldCharType="separate"/>
+      </w:r>
+      <w:r>
+        <w:rPr>
+          <w:noProof/>
+        </w:rPr>
+        <w:t>9</w:t>
+      </w:r>
+      <w:r>
+        <w:rPr>
+          <w:noProof/>
+        </w:rPr>
+        <w:fldChar w:fldCharType="end"/>
+      </w:r>
       <w:r>
         <w:t xml:space="preserve"> </w:t>
       </w:r>
@@ -9636,13 +9752,7 @@
         <w:rPr>
           <w:sz w:val="18"/>
         </w:rPr>
-        <w:t>video album</w:t>
-      </w:r>
-      <w:r>
-        <w:rPr>
-          <w:sz w:val="18"/>
-        </w:rPr>
-        <w:t xml:space="preserve"> </w:t>
+        <w:t xml:space="preserve">video album </w:t>
       </w:r>
       <w:r>
         <w:rPr>
@@ -9947,13 +10057,7 @@
         <w:rPr>
           <w:sz w:val="18"/>
         </w:rPr>
-        <w:t xml:space="preserve">konten </w:t>
-      </w:r>
-      <w:r>
-        <w:rPr>
-          <w:sz w:val="18"/>
-        </w:rPr>
-        <w:t>video album</w:t>
+        <w:t>konten video album</w:t>
       </w:r>
       <w:r>
         <w:rPr>
@@ -12646,7 +12750,7 @@
 </file>
 
 <file path=customXml/itemProps1.xml><?xml version="1.0" encoding="utf-8"?>
-<ds:datastoreItem xmlns:ds="http://schemas.openxmlformats.org/officeDocument/2006/customXml" ds:itemID="{954C126B-BFCD-48B2-AE8C-4EFBC5C0B533}">
+<ds:datastoreItem xmlns:ds="http://schemas.openxmlformats.org/officeDocument/2006/customXml" ds:itemID="{603EB335-9CB4-49F6-97B8-FD1CC63C72ED}">
   <ds:schemaRefs>
     <ds:schemaRef ds:uri="http://schemas.openxmlformats.org/officeDocument/2006/bibliography"/>
   </ds:schemaRefs>

</xml_diff>